<commit_message>
Submit ready almost maybe
</commit_message>
<xml_diff>
--- a/task 2/hackaton2022.docx
+++ b/task 2/hackaton2022.docx
@@ -6,6 +6,7 @@
       <w:pPr>
         <w:pStyle w:val="Normal"/>
         <w:bidi w:val="1"/>
+        <w:spacing w:lineRule="auto" w:line="360"/>
         <w:jc w:val="center"/>
         <w:rPr/>
       </w:pPr>
@@ -36,6 +37,7 @@
       <w:pPr>
         <w:pStyle w:val="Normal"/>
         <w:bidi w:val="1"/>
+        <w:spacing w:lineRule="auto" w:line="360"/>
         <w:jc w:val="center"/>
         <w:rPr/>
       </w:pPr>
@@ -56,9 +58,11 @@
       <w:pPr>
         <w:pStyle w:val="Normal"/>
         <w:bidi w:val="1"/>
+        <w:spacing w:lineRule="auto" w:line="360"/>
         <w:jc w:val="center"/>
         <w:rPr/>
       </w:pPr>
+      <w:bookmarkStart w:id="0" w:name="__DdeLink__91_2681521401"/>
       <w:r>
         <w:rPr>
           <w:rtl w:val="true"/>
@@ -125,18 +129,17 @@
         </w:rPr>
         <w:t>.</w:t>
       </w:r>
-    </w:p>
-    <w:p>
-      <w:pPr>
-        <w:pStyle w:val="Normal"/>
-        <w:rPr>
-          <w:lang w:val="en-US"/>
-        </w:rPr>
-      </w:pPr>
-      <w:r>
-        <w:rPr>
-          <w:lang w:val="en-US"/>
-        </w:rPr>
+      <w:bookmarkEnd w:id="0"/>
+    </w:p>
+    <w:p>
+      <w:pPr>
+        <w:pStyle w:val="Heading2"/>
+        <w:rPr>
+          <w:lang w:val="en-US"/>
+        </w:rPr>
+      </w:pPr>
+      <w:r>
+        <w:rPr/>
         <w:t>Pre-processing:</w:t>
       </w:r>
     </w:p>
@@ -145,22 +148,22 @@
         <w:pStyle w:val="ListParagraph"/>
         <w:numPr>
           <w:ilvl w:val="0"/>
-          <w:numId w:val="1"/>
+          <w:numId w:val="2"/>
         </w:numPr>
-        <w:rPr>
-          <w:lang w:val="en-US"/>
-        </w:rPr>
-      </w:pPr>
-      <w:r>
-        <w:rPr>
-          <w:lang w:val="en-US"/>
-        </w:rPr>
-        <w:t>The first challenge we encountered when working on the challenge were the medical terms</w:t>
+        <w:spacing w:lineRule="auto" w:line="360"/>
+        <w:rPr/>
+      </w:pPr>
+      <w:r>
+        <w:rPr>
+          <w:lang w:val="en-US"/>
+        </w:rPr>
+        <w:t>The first challenge we encountered when working on the challenge were the medical terms And annotations which are prevalent in the data.</w:t>
       </w:r>
     </w:p>
     <w:p>
       <w:pPr>
         <w:pStyle w:val="Normal"/>
+        <w:spacing w:lineRule="auto" w:line="360"/>
         <w:ind w:firstLine="360"/>
         <w:rPr>
           <w:lang w:val="en-US"/>
@@ -170,40 +173,51 @@
         <w:rPr>
           <w:lang w:val="en-US"/>
         </w:rPr>
-        <w:t>And annotations which are prevalent in the data.</w:t>
+        <w:t>To face this challenge, we did extensive research on the internet.</w:t>
       </w:r>
     </w:p>
     <w:p>
       <w:pPr>
         <w:pStyle w:val="Normal"/>
-        <w:ind w:firstLine="360"/>
-        <w:rPr>
-          <w:lang w:val="en-US"/>
-        </w:rPr>
-      </w:pPr>
-      <w:r>
-        <w:rPr>
-          <w:lang w:val="en-US"/>
-        </w:rPr>
-        <w:t>To face this challenge, we did extensive research on the internet.</w:t>
+        <w:spacing w:lineRule="auto" w:line="360"/>
+        <w:ind w:left="360" w:hanging="0"/>
+        <w:rPr/>
+      </w:pPr>
+      <w:r>
+        <w:rPr>
+          <w:lang w:val="en-US"/>
+        </w:rPr>
+        <w:t xml:space="preserve">Furthermore, at first glance it was noticeable that many features contain basic errors such as typos, </w:t>
+      </w:r>
+      <w:r>
+        <w:rPr>
+          <w:lang w:val="en-US"/>
+        </w:rPr>
+        <w:t>and conflicting values,</w:t>
+      </w:r>
+      <w:r>
+        <w:rPr>
+          <w:lang w:val="en-US"/>
+        </w:rPr>
+        <w:t xml:space="preserve"> but most errors were recoverable and we </w:t>
+      </w:r>
+      <w:r>
+        <w:rPr>
+          <w:lang w:val="en-US"/>
+        </w:rPr>
+        <w:t xml:space="preserve">attempted </w:t>
+      </w:r>
+      <w:r>
+        <w:rPr>
+          <w:lang w:val="en-US"/>
+        </w:rPr>
+        <w:t>to turn them into useful data.</w:t>
       </w:r>
     </w:p>
     <w:p>
       <w:pPr>
         <w:pStyle w:val="Normal"/>
-        <w:ind w:left="360" w:hanging="0"/>
-        <w:rPr/>
-      </w:pPr>
-      <w:r>
-        <w:rPr>
-          <w:lang w:val="en-US"/>
-        </w:rPr>
-        <w:t>Furthermore, at first glance it was noticeable that many features contain basic errors such as typos, but most errors were recoverable and we managed to turn them into useful data.</w:t>
-      </w:r>
-    </w:p>
-    <w:p>
-      <w:pPr>
-        <w:pStyle w:val="Normal"/>
+        <w:spacing w:lineRule="auto" w:line="360"/>
         <w:ind w:left="360" w:hanging="0"/>
         <w:rPr/>
       </w:pPr>
@@ -231,6 +245,7 @@
     <w:p>
       <w:pPr>
         <w:pStyle w:val="Normal"/>
+        <w:spacing w:lineRule="auto" w:line="360"/>
         <w:ind w:left="360" w:hanging="0"/>
         <w:rPr/>
       </w:pPr>
@@ -248,6 +263,7 @@
     <w:p>
       <w:pPr>
         <w:pStyle w:val="Normal"/>
+        <w:spacing w:lineRule="auto" w:line="360"/>
         <w:ind w:left="360" w:hanging="0"/>
         <w:rPr>
           <w:lang w:val="en-US"/>
@@ -258,24 +274,6 @@
           <w:lang w:val="en-US"/>
         </w:rPr>
         <w:t>Regarding dates features we conclude that the right way to deal with them is to calculate the difference between them – days amount between diagnosis and surgery for example.</w:t>
-      </w:r>
-    </w:p>
-    <w:p>
-      <w:pPr>
-        <w:pStyle w:val="ListParagraph"/>
-        <w:numPr>
-          <w:ilvl w:val="0"/>
-          <w:numId w:val="1"/>
-        </w:numPr>
-        <w:rPr>
-          <w:lang w:val="en-US"/>
-        </w:rPr>
-      </w:pPr>
-      <w:r>
-        <w:rPr>
-          <w:lang w:val="en-US"/>
-        </w:rPr>
-        <w:t>The data is made of the following features:</w:t>
       </w:r>
     </w:p>
     <w:p>
@@ -285,28 +283,16 @@
           <w:ilvl w:val="0"/>
           <w:numId w:val="2"/>
         </w:numPr>
-        <w:rPr>
-          <w:lang w:val="en-US"/>
-        </w:rPr>
-      </w:pPr>
-      <w:r>
-        <w:rPr>
-          <w:lang w:val="en-US"/>
-        </w:rPr>
-        <w:t xml:space="preserve">Dates, patient's age, tumor size, </w:t>
-      </w:r>
-    </w:p>
-    <w:p>
-      <w:pPr>
-        <w:pStyle w:val="ListParagraph"/>
-        <w:rPr>
-          <w:lang w:val="en-US"/>
-        </w:rPr>
-      </w:pPr>
-      <w:r>
-        <w:rPr>
-          <w:lang w:val="en-US"/>
-        </w:rPr>
+        <w:spacing w:lineRule="auto" w:line="360"/>
+        <w:rPr>
+          <w:lang w:val="en-US"/>
+        </w:rPr>
+      </w:pPr>
+      <w:r>
+        <w:rPr>
+          <w:lang w:val="en-US"/>
+        </w:rPr>
+        <w:t>The data is made of the following features:</w:t>
       </w:r>
     </w:p>
     <w:p>
@@ -314,70 +300,22 @@
         <w:pStyle w:val="ListParagraph"/>
         <w:numPr>
           <w:ilvl w:val="0"/>
-          <w:numId w:val="1"/>
+          <w:numId w:val="3"/>
         </w:numPr>
-        <w:rPr>
-          <w:lang w:val="en-US"/>
-        </w:rPr>
-      </w:pPr>
-      <w:r>
-        <w:rPr>
-          <w:lang w:val="en-US"/>
-        </w:rPr>
-        <w:t>We tried various methods that emits different results:</w:t>
-      </w:r>
-    </w:p>
-    <w:p>
-      <w:pPr>
-        <w:pStyle w:val="ListParagraph"/>
-        <w:rPr/>
-      </w:pPr>
-      <w:r>
-        <w:rPr>
-          <w:lang w:val="en-US"/>
-        </w:rPr>
-        <w:t xml:space="preserve">Different </w:t>
-      </w:r>
-      <w:r>
-        <w:rPr>
-          <w:lang w:val="en-US"/>
-        </w:rPr>
-        <w:t>hyper parameters</w:t>
-      </w:r>
-      <w:r>
-        <w:rPr>
-          <w:lang w:val="en-US"/>
-        </w:rPr>
-        <w:t xml:space="preserve"> in different classifiers , such as Random Forest, Decision Tree, </w:t>
-      </w:r>
-    </w:p>
-    <w:p>
-      <w:pPr>
-        <w:pStyle w:val="ListParagraph"/>
-        <w:rPr/>
-      </w:pPr>
-      <w:r>
-        <w:rPr>
-          <w:lang w:val="en-US"/>
-        </w:rPr>
-        <w:t xml:space="preserve">KNN. In addition to that each classifier was observed in different </w:t>
-      </w:r>
-      <w:r>
-        <w:rPr>
-          <w:lang w:val="en-US"/>
-        </w:rPr>
-        <w:t>multi-class</w:t>
-      </w:r>
-      <w:r>
-        <w:rPr>
-          <w:lang w:val="en-US"/>
-        </w:rPr>
-        <w:t xml:space="preserve"> classifier, such as, Power Set, Chain Model, and even Binary model.</w:t>
-      </w:r>
-    </w:p>
-    <w:p>
-      <w:pPr>
-        <w:pStyle w:val="ListParagraph"/>
+        <w:spacing w:lineRule="auto" w:line="360"/>
+        <w:rPr/>
+      </w:pPr>
+      <w:r>
+        <w:rPr>
+          <w:lang w:val="en-US"/>
+        </w:rPr>
+        <w:t xml:space="preserve">Dates, patient's age, tumor size, </w:t>
+      </w:r>
+    </w:p>
+    <w:p>
+      <w:pPr>
+        <w:pStyle w:val="ListParagraph"/>
+        <w:spacing w:lineRule="auto" w:line="360"/>
         <w:rPr>
           <w:lang w:val="en-US"/>
         </w:rPr>
@@ -393,67 +331,70 @@
         <w:pStyle w:val="ListParagraph"/>
         <w:numPr>
           <w:ilvl w:val="0"/>
-          <w:numId w:val="1"/>
+          <w:numId w:val="2"/>
         </w:numPr>
-        <w:rPr/>
-      </w:pPr>
-      <w:r>
-        <w:rPr>
-          <w:lang w:val="en-US"/>
-        </w:rPr>
-        <w:t xml:space="preserve">We carefully learned our data, and take extra care to learn it without </w:t>
-      </w:r>
-      <w:r>
-        <w:rPr>
-          <w:lang w:val="en-US"/>
-        </w:rPr>
-        <w:t>over-fit</w:t>
-      </w:r>
-      <w:r>
-        <w:rPr>
-          <w:lang w:val="en-US"/>
-        </w:rPr>
-        <w:t xml:space="preserve"> the data.</w:t>
-      </w:r>
-    </w:p>
-    <w:p>
-      <w:pPr>
-        <w:pStyle w:val="ListParagraph"/>
-        <w:ind w:left="360" w:hanging="0"/>
-        <w:rPr>
-          <w:lang w:val="en-US"/>
-        </w:rPr>
-      </w:pPr>
-      <w:r>
-        <w:rPr>
-          <w:lang w:val="en-US"/>
-        </w:rPr>
-        <w:t>In order to do that we split our data to train and test parts, and we learned our data without peak at the test part until the very end.</w:t>
-      </w:r>
-    </w:p>
-    <w:p>
-      <w:pPr>
-        <w:pStyle w:val="ListParagraph"/>
-        <w:ind w:left="360" w:hanging="0"/>
-        <w:rPr/>
-      </w:pPr>
-      <w:r>
-        <w:rPr>
-          <w:lang w:val="en-US"/>
-        </w:rPr>
-        <w:t xml:space="preserve">In order to understand about the variance and bias that exists in our model we </w:t>
-      </w:r>
-      <w:r>
-        <w:rPr>
-          <w:lang w:val="en-US"/>
-        </w:rPr>
-        <w:t>re-sampled</w:t>
-      </w:r>
-      <w:r>
-        <w:rPr>
-          <w:lang w:val="en-US"/>
-        </w:rPr>
-        <w:t xml:space="preserve"> our train data using the cross-validation method.</w:t>
+        <w:spacing w:lineRule="auto" w:line="360"/>
+        <w:rPr>
+          <w:lang w:val="en-US"/>
+        </w:rPr>
+      </w:pPr>
+      <w:r>
+        <w:rPr>
+          <w:lang w:val="en-US"/>
+        </w:rPr>
+        <w:t>We tried various methods that emits different results:</w:t>
+      </w:r>
+    </w:p>
+    <w:p>
+      <w:pPr>
+        <w:pStyle w:val="ListParagraph"/>
+        <w:spacing w:lineRule="auto" w:line="360"/>
+        <w:rPr/>
+      </w:pPr>
+      <w:r>
+        <w:rPr>
+          <w:lang w:val="en-US"/>
+        </w:rPr>
+        <w:t xml:space="preserve">Different hyper parameters in different classifiers , such as Random Forest, Decision Tree, </w:t>
+      </w:r>
+    </w:p>
+    <w:p>
+      <w:pPr>
+        <w:pStyle w:val="ListParagraph"/>
+        <w:spacing w:lineRule="auto" w:line="360"/>
+        <w:rPr/>
+      </w:pPr>
+      <w:r>
+        <w:rPr>
+          <w:lang w:val="en-US"/>
+        </w:rPr>
+        <w:t xml:space="preserve">KNN. In addition to that each classifier was observed in different multi-class classifier </w:t>
+      </w:r>
+      <w:r>
+        <w:rPr>
+          <w:lang w:val="en-US"/>
+        </w:rPr>
+        <w:t>transformer</w:t>
+      </w:r>
+      <w:r>
+        <w:rPr>
+          <w:lang w:val="en-US"/>
+        </w:rPr>
+        <w:t>, such as Power Set, Chain Model, and Binary model.</w:t>
+      </w:r>
+    </w:p>
+    <w:p>
+      <w:pPr>
+        <w:pStyle w:val="ListParagraph"/>
+        <w:spacing w:lineRule="auto" w:line="360"/>
+        <w:rPr>
+          <w:lang w:val="en-US"/>
+        </w:rPr>
+      </w:pPr>
+      <w:r>
+        <w:rPr>
+          <w:lang w:val="en-US"/>
+        </w:rPr>
       </w:r>
     </w:p>
     <w:p>
@@ -461,108 +402,201 @@
         <w:pStyle w:val="ListParagraph"/>
         <w:numPr>
           <w:ilvl w:val="0"/>
-          <w:numId w:val="1"/>
+          <w:numId w:val="2"/>
         </w:numPr>
-        <w:rPr/>
-      </w:pPr>
-      <w:r>
-        <w:rPr>
-          <w:lang w:val="en-US"/>
-        </w:rPr>
-        <w:t>We ended up using the Decision Tree  classifier as it was the one that emits the better results.</w:t>
-      </w:r>
-    </w:p>
-    <w:p>
-      <w:pPr>
-        <w:pStyle w:val="ListParagraph"/>
-        <w:rPr>
-          <w:lang w:val="en-US"/>
-        </w:rPr>
-      </w:pPr>
-      <w:r>
-        <w:rPr/>
-      </w:r>
-    </w:p>
-    <w:p>
-      <w:pPr>
-        <w:pStyle w:val="ListParagraph"/>
-        <w:rPr>
-          <w:lang w:val="en-US"/>
-        </w:rPr>
-      </w:pPr>
-      <w:r>
-        <w:rPr/>
-      </w:r>
-    </w:p>
-    <w:p>
-      <w:pPr>
-        <w:pStyle w:val="ListParagraph"/>
-        <w:rPr>
-          <w:lang w:val="en-US"/>
-        </w:rPr>
-      </w:pPr>
-      <w:r>
-        <w:rPr/>
-      </w:r>
-    </w:p>
-    <w:p>
-      <w:pPr>
-        <w:pStyle w:val="ListParagraph"/>
-        <w:rPr>
-          <w:lang w:val="en-US"/>
-        </w:rPr>
-      </w:pPr>
-      <w:r>
-        <w:rPr/>
-      </w:r>
-    </w:p>
-    <w:p>
-      <w:pPr>
-        <w:pStyle w:val="ListParagraph"/>
-        <w:rPr>
-          <w:lang w:val="en-US"/>
-        </w:rPr>
-      </w:pPr>
-      <w:r>
-        <w:rPr/>
-      </w:r>
-    </w:p>
-    <w:p>
-      <w:pPr>
-        <w:pStyle w:val="ListParagraph"/>
-        <w:rPr>
-          <w:lang w:val="en-US"/>
-        </w:rPr>
-      </w:pPr>
-      <w:r>
-        <w:rPr/>
-      </w:r>
-    </w:p>
-    <w:p>
-      <w:pPr>
-        <w:pStyle w:val="ListParagraph"/>
-        <w:rPr>
-          <w:lang w:val="en-US"/>
-        </w:rPr>
-      </w:pPr>
-      <w:r>
-        <w:rPr/>
-      </w:r>
-    </w:p>
-    <w:p>
-      <w:pPr>
-        <w:pStyle w:val="ListParagraph"/>
-        <w:rPr>
-          <w:lang w:val="en-US"/>
-        </w:rPr>
-      </w:pPr>
-      <w:r>
-        <w:rPr/>
-      </w:r>
-    </w:p>
-    <w:p>
-      <w:pPr>
-        <w:pStyle w:val="ListParagraph"/>
+        <w:spacing w:lineRule="auto" w:line="360"/>
+        <w:rPr/>
+      </w:pPr>
+      <w:r>
+        <w:rPr>
+          <w:lang w:val="en-US"/>
+        </w:rPr>
+        <w:t>We carefully learned our data, and take extra care to learn it without over-fit the data.</w:t>
+      </w:r>
+    </w:p>
+    <w:p>
+      <w:pPr>
+        <w:pStyle w:val="ListParagraph"/>
+        <w:spacing w:lineRule="auto" w:line="360"/>
+        <w:ind w:left="360" w:hanging="0"/>
+        <w:rPr>
+          <w:lang w:val="en-US"/>
+        </w:rPr>
+      </w:pPr>
+      <w:r>
+        <w:rPr>
+          <w:lang w:val="en-US"/>
+        </w:rPr>
+        <w:t>In order to do that we split our data to train and test parts, and we learned our data without peak at the test part until the very end.</w:t>
+      </w:r>
+    </w:p>
+    <w:p>
+      <w:pPr>
+        <w:pStyle w:val="ListParagraph"/>
+        <w:spacing w:lineRule="auto" w:line="360"/>
+        <w:ind w:left="360" w:hanging="0"/>
+        <w:rPr/>
+      </w:pPr>
+      <w:r>
+        <w:rPr>
+          <w:lang w:val="en-US"/>
+        </w:rPr>
+        <w:t>In order to understand about the variance and bias that exists in our model we re-sampled our train data using the cross-validation method.</w:t>
+      </w:r>
+    </w:p>
+    <w:p>
+      <w:pPr>
+        <w:pStyle w:val="ListParagraph"/>
+        <w:spacing w:lineRule="auto" w:line="360"/>
+        <w:ind w:left="360" w:hanging="0"/>
+        <w:rPr/>
+      </w:pPr>
+      <w:r>
+        <w:rPr>
+          <w:lang w:val="en-US"/>
+        </w:rPr>
+        <w:t>Unfortunately, as we mention in the next part, we failed to properly process the data, and missed duplicated values.</w:t>
+      </w:r>
+    </w:p>
+    <w:p>
+      <w:pPr>
+        <w:pStyle w:val="ListParagraph"/>
+        <w:numPr>
+          <w:ilvl w:val="0"/>
+          <w:numId w:val="2"/>
+        </w:numPr>
+        <w:spacing w:lineRule="auto" w:line="360"/>
+        <w:rPr/>
+      </w:pPr>
+      <w:r>
+        <w:rPr>
+          <w:lang w:val="en-US"/>
+        </w:rPr>
+        <w:t xml:space="preserve">We ended up using </w:t>
+      </w:r>
+      <w:r>
+        <w:rPr>
+          <w:lang w:val="en-US"/>
+        </w:rPr>
+        <w:t>a</w:t>
+      </w:r>
+      <w:r>
+        <w:rPr>
+          <w:rFonts w:eastAsia="" w:cs="Arial" w:eastAsiaTheme="minorEastAsia"/>
+          <w:color w:val="auto"/>
+          <w:kern w:val="0"/>
+          <w:sz w:val="22"/>
+          <w:szCs w:val="22"/>
+          <w:lang w:val="en-US" w:eastAsia="en-IL" w:bidi="he-IL"/>
+        </w:rPr>
+        <w:t xml:space="preserve"> </w:t>
+      </w:r>
+      <w:r>
+        <w:rPr>
+          <w:rFonts w:eastAsia="" w:cs="Arial" w:eastAsiaTheme="minorEastAsia"/>
+          <w:b w:val="false"/>
+          <w:i w:val="false"/>
+          <w:color w:val="auto"/>
+          <w:kern w:val="0"/>
+          <w:sz w:val="22"/>
+          <w:szCs w:val="22"/>
+          <w:lang w:val="en-US" w:eastAsia="en-IL" w:bidi="he-IL"/>
+        </w:rPr>
+        <w:t>Classifier Chain transforming a</w:t>
+      </w:r>
+      <w:r>
+        <w:rPr>
+          <w:lang w:val="en-US"/>
+        </w:rPr>
+        <w:t xml:space="preserve"> Decision Tree classifier, </w:t>
+      </w:r>
+      <w:r>
+        <w:rPr>
+          <w:lang w:val="en-US"/>
+        </w:rPr>
+        <w:t xml:space="preserve">with little regularization and cv, </w:t>
+      </w:r>
+      <w:r>
+        <w:rPr>
+          <w:lang w:val="en-US"/>
+        </w:rPr>
+        <w:t>as it was the one that emits the better results.</w:t>
+      </w:r>
+    </w:p>
+    <w:p>
+      <w:pPr>
+        <w:pStyle w:val="ListParagraph"/>
+        <w:spacing w:lineRule="auto" w:line="360"/>
+        <w:rPr>
+          <w:lang w:val="en-US"/>
+        </w:rPr>
+      </w:pPr>
+      <w:r>
+        <w:rPr>
+          <w:lang w:val="en-US"/>
+        </w:rPr>
+      </w:r>
+    </w:p>
+    <w:p>
+      <w:pPr>
+        <w:pStyle w:val="ListParagraph"/>
+        <w:spacing w:lineRule="auto" w:line="360"/>
+        <w:rPr>
+          <w:lang w:val="en-US"/>
+        </w:rPr>
+      </w:pPr>
+      <w:r>
+        <w:rPr>
+          <w:lang w:val="en-US"/>
+        </w:rPr>
+      </w:r>
+    </w:p>
+    <w:p>
+      <w:pPr>
+        <w:pStyle w:val="ListParagraph"/>
+        <w:spacing w:lineRule="auto" w:line="360"/>
+        <w:rPr>
+          <w:lang w:val="en-US"/>
+        </w:rPr>
+      </w:pPr>
+      <w:r>
+        <w:rPr>
+          <w:lang w:val="en-US"/>
+        </w:rPr>
+      </w:r>
+    </w:p>
+    <w:p>
+      <w:pPr>
+        <w:pStyle w:val="ListParagraph"/>
+        <w:spacing w:lineRule="auto" w:line="360"/>
+        <w:rPr>
+          <w:lang w:val="en-US"/>
+        </w:rPr>
+      </w:pPr>
+      <w:r>
+        <w:rPr>
+          <w:lang w:val="en-US"/>
+        </w:rPr>
+      </w:r>
+    </w:p>
+    <w:p>
+      <w:pPr>
+        <w:pStyle w:val="ListParagraph"/>
+        <w:spacing w:lineRule="auto" w:line="360"/>
+        <w:rPr>
+          <w:lang w:val="en-US"/>
+        </w:rPr>
+      </w:pPr>
+      <w:r>
+        <w:rPr>
+          <w:lang w:val="en-US"/>
+        </w:rPr>
+      </w:r>
+    </w:p>
+    <w:p>
+      <w:pPr>
+        <w:pStyle w:val="ListParagraph"/>
+        <w:spacing w:lineRule="auto" w:line="360"/>
         <w:rPr/>
       </w:pPr>
       <w:r>
@@ -575,33 +609,53 @@
     <w:p>
       <w:pPr>
         <w:pStyle w:val="ListParagraph"/>
-        <w:rPr>
-          <w:lang w:val="en-US"/>
-        </w:rPr>
-      </w:pPr>
-      <w:r>
-        <w:rPr/>
-      </w:r>
-    </w:p>
-    <w:p>
-      <w:pPr>
-        <w:pStyle w:val="ListParagraph"/>
-        <w:rPr>
-          <w:lang w:val="en-US"/>
-        </w:rPr>
-      </w:pPr>
-      <w:r>
-        <w:rPr/>
+        <w:spacing w:lineRule="auto" w:line="360"/>
+        <w:rPr>
+          <w:lang w:val="en-US"/>
+        </w:rPr>
+      </w:pPr>
+      <w:r>
+        <w:rPr>
+          <w:lang w:val="en-US"/>
+        </w:rPr>
+      </w:r>
+    </w:p>
+    <w:p>
+      <w:pPr>
+        <w:pStyle w:val="ListParagraph"/>
+        <w:spacing w:lineRule="auto" w:line="360"/>
+        <w:rPr>
+          <w:lang w:val="en-US"/>
+        </w:rPr>
+      </w:pPr>
+      <w:r>
+        <w:rPr>
+          <w:lang w:val="en-US"/>
+        </w:rPr>
+      </w:r>
+    </w:p>
+    <w:p>
+      <w:pPr>
+        <w:pStyle w:val="ListParagraph"/>
+        <w:spacing w:lineRule="auto" w:line="360"/>
+        <w:rPr>
+          <w:lang w:val="en-US"/>
+        </w:rPr>
+      </w:pPr>
+      <w:r>
+        <w:rPr>
+          <w:lang w:val="en-US"/>
+        </w:rPr>
         <w:drawing>
           <wp:anchor behindDoc="0" distT="0" distB="0" distL="0" distR="0" simplePos="0" locked="0" layoutInCell="1" allowOverlap="1" relativeHeight="2">
             <wp:simplePos x="0" y="0"/>
             <wp:positionH relativeFrom="column">
-              <wp:posOffset>-44450</wp:posOffset>
+              <wp:posOffset>-21590</wp:posOffset>
             </wp:positionH>
             <wp:positionV relativeFrom="paragraph">
-              <wp:posOffset>16510</wp:posOffset>
+              <wp:posOffset>-152400</wp:posOffset>
             </wp:positionV>
-            <wp:extent cx="3688715" cy="1997710"/>
+            <wp:extent cx="5282565" cy="2860675"/>
             <wp:effectExtent l="0" t="0" r="0" b="0"/>
             <wp:wrapSquare wrapText="largest"/>
             <wp:docPr id="1" name="Image1" descr=""/>
@@ -619,7 +673,7 @@
                   </pic:nvPicPr>
                   <pic:blipFill>
                     <a:blip r:embed="rId2"/>
-                    <a:srcRect l="30068" t="24181" r="0" b="8474"/>
+                    <a:srcRect l="30078" t="24181" r="0" b="8474"/>
                     <a:stretch>
                       <a:fillRect/>
                     </a:stretch>
@@ -627,7 +681,7 @@
                   <pic:spPr bwMode="auto">
                     <a:xfrm>
                       <a:off x="0" y="0"/>
-                      <a:ext cx="3688715" cy="1997710"/>
+                      <a:ext cx="5282565" cy="2860675"/>
                     </a:xfrm>
                     <a:prstGeom prst="rect">
                       <a:avLst/>
@@ -643,183 +697,213 @@
     <w:p>
       <w:pPr>
         <w:pStyle w:val="ListParagraph"/>
-        <w:rPr>
-          <w:lang w:val="en-US"/>
-        </w:rPr>
-      </w:pPr>
-      <w:r>
-        <w:rPr/>
-      </w:r>
-    </w:p>
-    <w:p>
-      <w:pPr>
-        <w:pStyle w:val="ListParagraph"/>
-        <w:rPr>
-          <w:lang w:val="en-US"/>
-        </w:rPr>
-      </w:pPr>
-      <w:r>
-        <w:rPr/>
-      </w:r>
-    </w:p>
-    <w:p>
-      <w:pPr>
-        <w:pStyle w:val="ListParagraph"/>
-        <w:rPr>
-          <w:lang w:val="en-US"/>
-        </w:rPr>
-      </w:pPr>
-      <w:r>
-        <w:rPr/>
-      </w:r>
-    </w:p>
-    <w:p>
-      <w:pPr>
-        <w:pStyle w:val="ListParagraph"/>
-        <w:rPr>
-          <w:lang w:val="en-US"/>
-        </w:rPr>
-      </w:pPr>
-      <w:r>
-        <w:rPr/>
-      </w:r>
-    </w:p>
-    <w:p>
-      <w:pPr>
-        <w:pStyle w:val="ListParagraph"/>
-        <w:rPr>
-          <w:lang w:val="en-US"/>
-        </w:rPr>
-      </w:pPr>
-      <w:r>
-        <w:rPr/>
-      </w:r>
-    </w:p>
-    <w:p>
-      <w:pPr>
-        <w:pStyle w:val="ListParagraph"/>
-        <w:rPr>
-          <w:lang w:val="en-US"/>
-        </w:rPr>
-      </w:pPr>
-      <w:r>
-        <w:rPr/>
-      </w:r>
-    </w:p>
-    <w:p>
-      <w:pPr>
-        <w:pStyle w:val="ListParagraph"/>
-        <w:rPr>
-          <w:lang w:val="en-US"/>
-        </w:rPr>
-      </w:pPr>
-      <w:r>
-        <w:rPr/>
-      </w:r>
-    </w:p>
-    <w:p>
-      <w:pPr>
-        <w:pStyle w:val="ListParagraph"/>
-        <w:rPr>
-          <w:lang w:val="en-US"/>
-        </w:rPr>
-      </w:pPr>
-      <w:r>
-        <w:rPr/>
-      </w:r>
-    </w:p>
-    <w:p>
-      <w:pPr>
-        <w:pStyle w:val="ListParagraph"/>
-        <w:rPr>
-          <w:lang w:val="en-US"/>
-        </w:rPr>
-      </w:pPr>
-      <w:r>
-        <w:rPr/>
-      </w:r>
-    </w:p>
-    <w:p>
-      <w:pPr>
-        <w:pStyle w:val="ListParagraph"/>
-        <w:rPr>
-          <w:lang w:val="en-US"/>
-        </w:rPr>
-      </w:pPr>
-      <w:r>
-        <w:rPr/>
-      </w:r>
-    </w:p>
-    <w:p>
-      <w:pPr>
-        <w:pStyle w:val="ListParagraph"/>
-        <w:rPr>
-          <w:lang w:val="en-US"/>
-        </w:rPr>
-      </w:pPr>
-      <w:r>
-        <w:rPr/>
-      </w:r>
-    </w:p>
-    <w:p>
-      <w:pPr>
-        <w:pStyle w:val="ListParagraph"/>
-        <w:rPr>
-          <w:lang w:val="en-US"/>
-        </w:rPr>
-      </w:pPr>
-      <w:r>
-        <w:rPr/>
-      </w:r>
-    </w:p>
-    <w:p>
-      <w:pPr>
-        <w:pStyle w:val="ListParagraph"/>
-        <w:rPr>
-          <w:lang w:val="en-US"/>
-        </w:rPr>
-      </w:pPr>
-      <w:r>
-        <w:rPr/>
-      </w:r>
-    </w:p>
-    <w:p>
-      <w:pPr>
-        <w:pStyle w:val="ListParagraph"/>
-        <w:rPr>
-          <w:lang w:val="en-US"/>
-        </w:rPr>
-      </w:pPr>
-      <w:r>
-        <w:rPr/>
-      </w:r>
-    </w:p>
-    <w:p>
-      <w:pPr>
-        <w:pStyle w:val="ListParagraph"/>
-        <w:rPr/>
-      </w:pPr>
-      <w:r>
-        <w:rPr>
-          <w:lang w:val="en-US"/>
-        </w:rPr>
+        <w:spacing w:lineRule="auto" w:line="360"/>
+        <w:rPr>
+          <w:lang w:val="en-US"/>
+        </w:rPr>
+      </w:pPr>
+      <w:r>
+        <w:rPr>
+          <w:lang w:val="en-US"/>
+        </w:rPr>
+      </w:r>
+    </w:p>
+    <w:p>
+      <w:pPr>
+        <w:pStyle w:val="ListParagraph"/>
+        <w:spacing w:lineRule="auto" w:line="360"/>
+        <w:rPr>
+          <w:lang w:val="en-US"/>
+        </w:rPr>
+      </w:pPr>
+      <w:r>
+        <w:rPr>
+          <w:lang w:val="en-US"/>
+        </w:rPr>
+      </w:r>
+    </w:p>
+    <w:p>
+      <w:pPr>
+        <w:pStyle w:val="ListParagraph"/>
+        <w:spacing w:lineRule="auto" w:line="360"/>
+        <w:rPr>
+          <w:lang w:val="en-US"/>
+        </w:rPr>
+      </w:pPr>
+      <w:r>
+        <w:rPr>
+          <w:lang w:val="en-US"/>
+        </w:rPr>
+      </w:r>
+    </w:p>
+    <w:p>
+      <w:pPr>
+        <w:pStyle w:val="ListParagraph"/>
+        <w:spacing w:lineRule="auto" w:line="360"/>
+        <w:rPr>
+          <w:lang w:val="en-US"/>
+        </w:rPr>
+      </w:pPr>
+      <w:r>
+        <w:rPr>
+          <w:lang w:val="en-US"/>
+        </w:rPr>
+      </w:r>
+    </w:p>
+    <w:p>
+      <w:pPr>
+        <w:pStyle w:val="ListParagraph"/>
+        <w:spacing w:lineRule="auto" w:line="360"/>
+        <w:rPr>
+          <w:lang w:val="en-US"/>
+        </w:rPr>
+      </w:pPr>
+      <w:r>
+        <w:rPr>
+          <w:lang w:val="en-US"/>
+        </w:rPr>
+      </w:r>
+    </w:p>
+    <w:p>
+      <w:pPr>
+        <w:pStyle w:val="ListParagraph"/>
+        <w:spacing w:lineRule="auto" w:line="360"/>
+        <w:rPr>
+          <w:lang w:val="en-US"/>
+        </w:rPr>
+      </w:pPr>
+      <w:r>
+        <w:rPr>
+          <w:lang w:val="en-US"/>
+        </w:rPr>
+      </w:r>
+    </w:p>
+    <w:p>
+      <w:pPr>
+        <w:pStyle w:val="ListParagraph"/>
+        <w:spacing w:lineRule="auto" w:line="360"/>
+        <w:rPr>
+          <w:lang w:val="en-US"/>
+        </w:rPr>
+      </w:pPr>
+      <w:r>
+        <w:rPr>
+          <w:lang w:val="en-US"/>
+        </w:rPr>
+      </w:r>
+    </w:p>
+    <w:p>
+      <w:pPr>
+        <w:pStyle w:val="ListParagraph"/>
+        <w:spacing w:lineRule="auto" w:line="360"/>
+        <w:rPr>
+          <w:lang w:val="en-US"/>
+        </w:rPr>
+      </w:pPr>
+      <w:r>
+        <w:rPr>
+          <w:lang w:val="en-US"/>
+        </w:rPr>
+      </w:r>
+    </w:p>
+    <w:p>
+      <w:pPr>
+        <w:pStyle w:val="ListParagraph"/>
+        <w:spacing w:lineRule="auto" w:line="360"/>
+        <w:rPr>
+          <w:lang w:val="en-US"/>
+        </w:rPr>
+      </w:pPr>
+      <w:r>
+        <w:rPr>
+          <w:lang w:val="en-US"/>
+        </w:rPr>
+      </w:r>
+    </w:p>
+    <w:p>
+      <w:pPr>
+        <w:pStyle w:val="ListParagraph"/>
+        <w:spacing w:lineRule="auto" w:line="360"/>
+        <w:rPr>
+          <w:lang w:val="en-US"/>
+        </w:rPr>
+      </w:pPr>
+      <w:r>
+        <w:rPr>
+          <w:lang w:val="en-US"/>
+        </w:rPr>
+      </w:r>
+    </w:p>
+    <w:p>
+      <w:pPr>
+        <w:pStyle w:val="ListParagraph"/>
+        <w:spacing w:lineRule="auto" w:line="360"/>
+        <w:rPr>
+          <w:lang w:val="en-US"/>
+        </w:rPr>
+      </w:pPr>
+      <w:r>
+        <w:rPr>
+          <w:lang w:val="en-US"/>
+        </w:rPr>
+      </w:r>
+    </w:p>
+    <w:p>
+      <w:pPr>
+        <w:pStyle w:val="ListParagraph"/>
+        <w:spacing w:lineRule="auto" w:line="360"/>
+        <w:rPr>
+          <w:lang w:val="en-US"/>
+        </w:rPr>
+      </w:pPr>
+      <w:r>
+        <w:rPr>
+          <w:lang w:val="en-US"/>
+        </w:rPr>
+      </w:r>
+    </w:p>
+    <w:p>
+      <w:pPr>
+        <w:pStyle w:val="ListParagraph"/>
+        <w:spacing w:lineRule="auto" w:line="360"/>
+        <w:rPr>
+          <w:lang w:val="en-US"/>
+        </w:rPr>
+      </w:pPr>
+      <w:r>
+        <w:rPr>
+          <w:lang w:val="en-US"/>
+        </w:rPr>
+      </w:r>
+    </w:p>
+    <w:p>
+      <w:pPr>
+        <w:pStyle w:val="Heading2"/>
+        <w:rPr/>
+      </w:pPr>
+      <w:r>
+        <w:rPr/>
         <w:t>Part 3:</w:t>
       </w:r>
     </w:p>
     <w:p>
       <w:pPr>
         <w:pStyle w:val="ListParagraph"/>
-        <w:rPr>
-          <w:lang w:val="en-US"/>
-        </w:rPr>
-      </w:pPr>
-      <w:r>
-        <w:rPr/>
-      </w:r>
-    </w:p>
-    <w:p>
-      <w:pPr>
-        <w:pStyle w:val="ListParagraph"/>
+        <w:spacing w:lineRule="auto" w:line="360"/>
+        <w:rPr>
+          <w:lang w:val="en-US"/>
+        </w:rPr>
+      </w:pPr>
+      <w:r>
+        <w:rPr>
+          <w:lang w:val="en-US"/>
+        </w:rPr>
+      </w:r>
+    </w:p>
+    <w:p>
+      <w:pPr>
+        <w:pStyle w:val="ListParagraph"/>
+        <w:spacing w:lineRule="auto" w:line="360"/>
         <w:rPr/>
       </w:pPr>
       <w:r>
@@ -832,6 +916,7 @@
     <w:p>
       <w:pPr>
         <w:pStyle w:val="ListParagraph"/>
+        <w:spacing w:lineRule="auto" w:line="360"/>
         <w:rPr/>
       </w:pPr>
       <w:r>
@@ -844,6 +929,7 @@
     <w:p>
       <w:pPr>
         <w:pStyle w:val="ListParagraph"/>
+        <w:spacing w:lineRule="auto" w:line="360"/>
         <w:rPr/>
       </w:pPr>
       <w:r>
@@ -855,6 +941,7 @@
       <w:r>
         <w:rPr>
           <w:rStyle w:val="FootnoteAnchor"/>
+          <w:rStyle w:val="FootnoteAnchor"/>
           <w:lang w:val="en-US"/>
         </w:rPr>
         <w:footnoteReference w:id="3"/>
@@ -869,6 +956,7 @@
     <w:p>
       <w:pPr>
         <w:pStyle w:val="ListParagraph"/>
+        <w:spacing w:lineRule="auto" w:line="360"/>
         <w:rPr/>
       </w:pPr>
       <w:r>
@@ -881,6 +969,7 @@
     <w:p>
       <w:pPr>
         <w:pStyle w:val="ListParagraph"/>
+        <w:spacing w:lineRule="auto" w:line="360"/>
         <w:rPr/>
       </w:pPr>
       <w:r>
@@ -892,6 +981,7 @@
       <w:r>
         <w:rPr>
           <w:rStyle w:val="FootnoteAnchor"/>
+          <w:rStyle w:val="FootnoteAnchor"/>
           <w:lang w:val="en-US"/>
         </w:rPr>
         <w:footnoteReference w:id="4"/>
@@ -900,47 +990,53 @@
         <w:rPr>
           <w:lang w:val="en-US"/>
         </w:rPr>
-        <w:t xml:space="preserve"> graph  we can see that the principal components of our data aligns with </w:t>
-      </w:r>
-      <w:r>
-        <w:rPr>
-          <w:lang w:val="en-US"/>
-        </w:rPr>
-        <w:t>the stages of cancer, as seen by the layers in the graph.</w:t>
-      </w:r>
-    </w:p>
-    <w:p>
-      <w:pPr>
-        <w:pStyle w:val="ListParagraph"/>
-        <w:rPr/>
-      </w:pPr>
-      <w:r>
-        <w:rPr>
-          <w:lang w:val="en-US"/>
-        </w:rPr>
-        <w:t>B</w:t>
-      </w:r>
-      <w:r>
-        <w:rPr>
-          <w:lang w:val="en-US"/>
-        </w:rPr>
-        <w:t>oth graphs can be recreated in our code using a simple terminal command.</w:t>
-      </w:r>
-    </w:p>
-    <w:p>
-      <w:pPr>
-        <w:pStyle w:val="ListParagraph"/>
-        <w:rPr>
-          <w:lang w:val="en-US"/>
-        </w:rPr>
-      </w:pPr>
-      <w:r>
-        <w:rPr/>
+        <w:t xml:space="preserve"> graph  we can see that the principal components of our data aligns with the stages of cancer, as seen by the layers in the graph.</w:t>
+      </w:r>
+    </w:p>
+    <w:p>
+      <w:pPr>
+        <w:pStyle w:val="ListParagraph"/>
+        <w:spacing w:lineRule="auto" w:line="360"/>
+        <w:rPr/>
+      </w:pPr>
+      <w:r>
+        <w:rPr>
+          <w:lang w:val="en-US"/>
+        </w:rPr>
+        <w:t>The third is a graph showing Age over time between the diagnosis and the first surgery which is in the shape of a Gaussian distribution.</w:t>
+      </w:r>
+    </w:p>
+    <w:p>
+      <w:pPr>
+        <w:pStyle w:val="ListParagraph"/>
+        <w:spacing w:lineRule="auto" w:line="360"/>
+        <w:rPr/>
+      </w:pPr>
+      <w:r>
+        <w:rPr>
+          <w:lang w:val="en-US"/>
+        </w:rPr>
+        <w:t>All graphs can be recreated in our code using a simple terminal command.</w:t>
+      </w:r>
+    </w:p>
+    <w:p>
+      <w:pPr>
+        <w:pStyle w:val="ListParagraph"/>
+        <w:spacing w:lineRule="auto" w:line="360"/>
+        <w:rPr>
+          <w:lang w:val="en-US"/>
+        </w:rPr>
+      </w:pPr>
+      <w:r>
+        <w:rPr>
+          <w:lang w:val="en-US"/>
+        </w:rPr>
       </w:r>
     </w:p>
     <w:p>
       <w:pPr>
         <w:pStyle w:val="Normal"/>
+        <w:spacing w:lineRule="auto" w:line="360"/>
         <w:rPr/>
       </w:pPr>
       <w:r>
@@ -953,12 +1049,15 @@
     <w:p>
       <w:pPr>
         <w:pStyle w:val="ListParagraph"/>
-        <w:rPr>
-          <w:lang w:val="en-US"/>
-        </w:rPr>
-      </w:pPr>
-      <w:r>
-        <w:rPr/>
+        <w:spacing w:lineRule="auto" w:line="360"/>
+        <w:rPr>
+          <w:lang w:val="en-US"/>
+        </w:rPr>
+      </w:pPr>
+      <w:r>
+        <w:rPr>
+          <w:lang w:val="en-US"/>
+        </w:rPr>
         <w:drawing>
           <wp:anchor behindDoc="0" distT="0" distB="0" distL="0" distR="0" simplePos="0" locked="0" layoutInCell="1" allowOverlap="1" relativeHeight="3">
             <wp:simplePos x="0" y="0"/>
@@ -986,7 +1085,7 @@
                   </pic:nvPicPr>
                   <pic:blipFill>
                     <a:blip r:embed="rId3"/>
-                    <a:srcRect l="33216" t="25432" r="0" b="12130"/>
+                    <a:srcRect l="33229" t="25432" r="0" b="12130"/>
                     <a:stretch>
                       <a:fillRect/>
                     </a:stretch>
@@ -1010,6 +1109,7 @@
     <w:p>
       <w:pPr>
         <w:pStyle w:val="Normal"/>
+        <w:spacing w:lineRule="auto" w:line="360"/>
         <w:jc w:val="right"/>
         <w:rPr/>
       </w:pPr>
@@ -1023,56 +1123,71 @@
     <w:p>
       <w:pPr>
         <w:pStyle w:val="ListParagraph"/>
-        <w:rPr>
-          <w:lang w:val="en-US"/>
-        </w:rPr>
-      </w:pPr>
-      <w:r>
-        <w:rPr/>
-      </w:r>
-    </w:p>
-    <w:p>
-      <w:pPr>
-        <w:pStyle w:val="ListParagraph"/>
-        <w:rPr>
-          <w:lang w:val="en-US"/>
-        </w:rPr>
-      </w:pPr>
-      <w:r>
-        <w:rPr/>
-      </w:r>
-    </w:p>
-    <w:p>
-      <w:pPr>
-        <w:pStyle w:val="ListParagraph"/>
-        <w:rPr>
-          <w:lang w:val="en-US"/>
-        </w:rPr>
-      </w:pPr>
-      <w:r>
-        <w:rPr/>
-      </w:r>
-    </w:p>
-    <w:p>
-      <w:pPr>
-        <w:pStyle w:val="ListParagraph"/>
-        <w:rPr>
-          <w:lang w:val="en-US"/>
-        </w:rPr>
-      </w:pPr>
-      <w:r>
-        <w:rPr/>
-      </w:r>
-    </w:p>
-    <w:p>
-      <w:pPr>
-        <w:pStyle w:val="ListParagraph"/>
-        <w:rPr>
-          <w:lang w:val="en-US"/>
-        </w:rPr>
-      </w:pPr>
-      <w:r>
-        <w:rPr/>
+        <w:spacing w:lineRule="auto" w:line="360"/>
+        <w:rPr>
+          <w:lang w:val="en-US"/>
+        </w:rPr>
+      </w:pPr>
+      <w:r>
+        <w:rPr>
+          <w:lang w:val="en-US"/>
+        </w:rPr>
+      </w:r>
+    </w:p>
+    <w:p>
+      <w:pPr>
+        <w:pStyle w:val="ListParagraph"/>
+        <w:spacing w:lineRule="auto" w:line="360"/>
+        <w:rPr>
+          <w:lang w:val="en-US"/>
+        </w:rPr>
+      </w:pPr>
+      <w:r>
+        <w:rPr>
+          <w:lang w:val="en-US"/>
+        </w:rPr>
+      </w:r>
+    </w:p>
+    <w:p>
+      <w:pPr>
+        <w:pStyle w:val="ListParagraph"/>
+        <w:spacing w:lineRule="auto" w:line="360"/>
+        <w:rPr>
+          <w:lang w:val="en-US"/>
+        </w:rPr>
+      </w:pPr>
+      <w:r>
+        <w:rPr>
+          <w:lang w:val="en-US"/>
+        </w:rPr>
+      </w:r>
+    </w:p>
+    <w:p>
+      <w:pPr>
+        <w:pStyle w:val="ListParagraph"/>
+        <w:spacing w:lineRule="auto" w:line="360"/>
+        <w:rPr>
+          <w:lang w:val="en-US"/>
+        </w:rPr>
+      </w:pPr>
+      <w:r>
+        <w:rPr>
+          <w:lang w:val="en-US"/>
+        </w:rPr>
+      </w:r>
+    </w:p>
+    <w:p>
+      <w:pPr>
+        <w:pStyle w:val="ListParagraph"/>
+        <w:spacing w:lineRule="auto" w:line="360"/>
+        <w:rPr>
+          <w:lang w:val="en-US"/>
+        </w:rPr>
+      </w:pPr>
+      <w:r>
+        <w:rPr>
+          <w:lang w:val="en-US"/>
+        </w:rPr>
         <w:drawing>
           <wp:anchor behindDoc="0" distT="0" distB="0" distL="0" distR="0" simplePos="0" locked="0" layoutInCell="1" allowOverlap="1" relativeHeight="4">
             <wp:simplePos x="0" y="0"/>
@@ -1100,7 +1215,7 @@
                   </pic:nvPicPr>
                   <pic:blipFill>
                     <a:blip r:embed="rId4"/>
-                    <a:srcRect l="32703" t="25662" r="0" b="5215"/>
+                    <a:srcRect l="32713" t="25662" r="0" b="5215"/>
                     <a:stretch>
                       <a:fillRect/>
                     </a:stretch>
@@ -1124,50 +1239,123 @@
     <w:p>
       <w:pPr>
         <w:pStyle w:val="ListParagraph"/>
-        <w:rPr>
-          <w:lang w:val="en-US"/>
-        </w:rPr>
-      </w:pPr>
-      <w:r>
-        <w:rPr/>
-      </w:r>
-    </w:p>
-    <w:p>
-      <w:pPr>
-        <w:pStyle w:val="ListParagraph"/>
-        <w:rPr>
-          <w:lang w:val="en-US"/>
-        </w:rPr>
-      </w:pPr>
-      <w:r>
-        <w:rPr/>
-      </w:r>
-    </w:p>
-    <w:p>
-      <w:pPr>
-        <w:pStyle w:val="ListParagraph"/>
-        <w:rPr>
-          <w:lang w:val="en-US"/>
-        </w:rPr>
-      </w:pPr>
-      <w:r>
-        <w:rPr/>
-      </w:r>
-    </w:p>
-    <w:p>
-      <w:pPr>
-        <w:pStyle w:val="ListParagraph"/>
-        <w:rPr>
-          <w:lang w:val="en-US"/>
-        </w:rPr>
-      </w:pPr>
-      <w:r>
-        <w:rPr/>
-      </w:r>
-    </w:p>
-    <w:p>
-      <w:pPr>
-        <w:pStyle w:val="ListParagraph"/>
+        <w:spacing w:lineRule="auto" w:line="360"/>
+        <w:rPr>
+          <w:lang w:val="en-US"/>
+        </w:rPr>
+      </w:pPr>
+      <w:r>
+        <w:rPr>
+          <w:lang w:val="en-US"/>
+        </w:rPr>
+        <w:t>Figure 3: Age over time between diagnosis feature and first surgery in day.</w:t>
+      </w:r>
+    </w:p>
+    <w:p>
+      <w:pPr>
+        <w:pStyle w:val="ListParagraph"/>
+        <w:spacing w:lineRule="auto" w:line="360"/>
+        <w:rPr>
+          <w:lang w:val="en-US"/>
+        </w:rPr>
+      </w:pPr>
+      <w:r>
+        <w:rPr>
+          <w:lang w:val="en-US"/>
+        </w:rPr>
+      </w:r>
+    </w:p>
+    <w:p>
+      <w:pPr>
+        <w:pStyle w:val="ListParagraph"/>
+        <w:spacing w:lineRule="auto" w:line="360"/>
+        <w:rPr>
+          <w:lang w:val="en-US"/>
+        </w:rPr>
+      </w:pPr>
+      <w:r>
+        <w:rPr>
+          <w:lang w:val="en-US"/>
+        </w:rPr>
+      </w:r>
+    </w:p>
+    <w:p>
+      <w:pPr>
+        <w:pStyle w:val="ListParagraph"/>
+        <w:spacing w:lineRule="auto" w:line="360"/>
+        <w:rPr>
+          <w:lang w:val="en-US"/>
+        </w:rPr>
+      </w:pPr>
+      <w:r>
+        <w:rPr>
+          <w:lang w:val="en-US"/>
+        </w:rPr>
+        <w:drawing>
+          <wp:anchor behindDoc="0" distT="0" distB="0" distL="0" distR="0" simplePos="0" locked="0" layoutInCell="1" allowOverlap="1" relativeHeight="5">
+            <wp:simplePos x="0" y="0"/>
+            <wp:positionH relativeFrom="column">
+              <wp:align>center</wp:align>
+            </wp:positionH>
+            <wp:positionV relativeFrom="paragraph">
+              <wp:posOffset>635</wp:posOffset>
+            </wp:positionV>
+            <wp:extent cx="5274310" cy="2406650"/>
+            <wp:effectExtent l="0" t="0" r="0" b="0"/>
+            <wp:wrapSquare wrapText="largest"/>
+            <wp:docPr id="4" name="Image4" descr=""/>
+            <wp:cNvGraphicFramePr>
+              <a:graphicFrameLocks xmlns:a="http://schemas.openxmlformats.org/drawingml/2006/main" noChangeAspect="1"/>
+            </wp:cNvGraphicFramePr>
+            <a:graphic xmlns:a="http://schemas.openxmlformats.org/drawingml/2006/main">
+              <a:graphicData uri="http://schemas.openxmlformats.org/drawingml/2006/picture">
+                <pic:pic xmlns:pic="http://schemas.openxmlformats.org/drawingml/2006/picture">
+                  <pic:nvPicPr>
+                    <pic:cNvPr id="4" name="Image4" descr=""/>
+                    <pic:cNvPicPr>
+                      <a:picLocks noChangeAspect="1" noChangeArrowheads="1"/>
+                    </pic:cNvPicPr>
+                  </pic:nvPicPr>
+                  <pic:blipFill>
+                    <a:blip r:embed="rId5"/>
+                    <a:stretch>
+                      <a:fillRect/>
+                    </a:stretch>
+                  </pic:blipFill>
+                  <pic:spPr bwMode="auto">
+                    <a:xfrm>
+                      <a:off x="0" y="0"/>
+                      <a:ext cx="5274310" cy="2406650"/>
+                    </a:xfrm>
+                    <a:prstGeom prst="rect">
+                      <a:avLst/>
+                    </a:prstGeom>
+                  </pic:spPr>
+                </pic:pic>
+              </a:graphicData>
+            </a:graphic>
+          </wp:anchor>
+        </w:drawing>
+      </w:r>
+    </w:p>
+    <w:p>
+      <w:pPr>
+        <w:pStyle w:val="ListParagraph"/>
+        <w:spacing w:lineRule="auto" w:line="360"/>
+        <w:rPr>
+          <w:lang w:val="en-US"/>
+        </w:rPr>
+      </w:pPr>
+      <w:r>
+        <w:rPr>
+          <w:lang w:val="en-US"/>
+        </w:rPr>
+      </w:r>
+    </w:p>
+    <w:p>
+      <w:pPr>
+        <w:pStyle w:val="ListParagraph"/>
+        <w:spacing w:lineRule="auto" w:line="360"/>
         <w:jc w:val="center"/>
         <w:rPr/>
       </w:pPr>
@@ -1181,6 +1369,7 @@
     <w:p>
       <w:pPr>
         <w:pStyle w:val="ListParagraph"/>
+        <w:spacing w:lineRule="auto" w:line="360"/>
         <w:rPr/>
       </w:pPr>
       <w:r>
@@ -1195,30 +1384,20 @@
     <w:p>
       <w:pPr>
         <w:pStyle w:val="ListParagraph"/>
-        <w:rPr/>
-      </w:pPr>
-      <w:r>
-        <w:rPr>
-          <w:lang w:val="en-US"/>
-        </w:rPr>
-        <w:t xml:space="preserve">First and foremost our examination of the data wasn’t thorough enough, we didn’t notice until a relatively late stage of the task that there are many duplicate samples ,that differed mainly by the doctor entering the data and the form entered, </w:t>
-      </w:r>
-      <w:r>
-        <w:rPr>
-          <w:lang w:val="en-US"/>
-        </w:rPr>
-        <w:t>which should</w:t>
-      </w:r>
-      <w:r>
-        <w:rPr>
-          <w:lang w:val="en-US"/>
-        </w:rPr>
-        <w:t xml:space="preserve"> be dropped in pre-processing in order to avoid over-fit.</w:t>
-      </w:r>
-    </w:p>
-    <w:p>
-      <w:pPr>
-        <w:pStyle w:val="ListParagraph"/>
+        <w:spacing w:lineRule="auto" w:line="360"/>
+        <w:rPr/>
+      </w:pPr>
+      <w:r>
+        <w:rPr>
+          <w:lang w:val="en-US"/>
+        </w:rPr>
+        <w:t>First and foremost our examination of the data wasn’t thorough enough, we didn’t notice until a relatively late stage of the task that there are many duplicate samples ,that differed mainly by the doctor entering the data and the form entered, which should be dropped in pre-processing in order to avoid over-fit.</w:t>
+      </w:r>
+    </w:p>
+    <w:p>
+      <w:pPr>
+        <w:pStyle w:val="ListParagraph"/>
+        <w:spacing w:lineRule="auto" w:line="360"/>
         <w:rPr/>
       </w:pPr>
       <w:r>
@@ -1231,6 +1410,7 @@
     <w:p>
       <w:pPr>
         <w:pStyle w:val="ListParagraph"/>
+        <w:spacing w:lineRule="auto" w:line="360"/>
         <w:rPr/>
       </w:pPr>
       <w:r>
@@ -1243,6 +1423,7 @@
     <w:p>
       <w:pPr>
         <w:pStyle w:val="ListParagraph"/>
+        <w:spacing w:lineRule="auto" w:line="360"/>
         <w:rPr/>
       </w:pPr>
       <w:r>
@@ -1255,6 +1436,7 @@
     <w:p>
       <w:pPr>
         <w:pStyle w:val="ListParagraph"/>
+        <w:spacing w:lineRule="auto" w:line="360"/>
         <w:rPr/>
       </w:pPr>
       <w:r>
@@ -1267,30 +1449,35 @@
     <w:p>
       <w:pPr>
         <w:pStyle w:val="ListParagraph"/>
-        <w:rPr>
-          <w:lang w:val="en-US"/>
-        </w:rPr>
-      </w:pPr>
-      <w:r>
-        <w:rPr/>
-      </w:r>
-    </w:p>
-    <w:p>
-      <w:pPr>
-        <w:pStyle w:val="ListParagraph"/>
-        <w:rPr>
-          <w:lang w:val="en-US"/>
-        </w:rPr>
-      </w:pPr>
-      <w:r>
-        <w:rPr>
-          <w:lang w:val="en-US"/>
-        </w:rPr>
-      </w:r>
-    </w:p>
-    <w:p>
-      <w:pPr>
-        <w:pStyle w:val="ListParagraph"/>
+        <w:spacing w:lineRule="auto" w:line="360"/>
+        <w:rPr>
+          <w:lang w:val="en-US"/>
+        </w:rPr>
+      </w:pPr>
+      <w:r>
+        <w:rPr>
+          <w:lang w:val="en-US"/>
+        </w:rPr>
+      </w:r>
+    </w:p>
+    <w:p>
+      <w:pPr>
+        <w:pStyle w:val="ListParagraph"/>
+        <w:spacing w:lineRule="auto" w:line="360"/>
+        <w:rPr>
+          <w:lang w:val="en-US"/>
+        </w:rPr>
+      </w:pPr>
+      <w:r>
+        <w:rPr>
+          <w:lang w:val="en-US"/>
+        </w:rPr>
+      </w:r>
+    </w:p>
+    <w:p>
+      <w:pPr>
+        <w:pStyle w:val="ListParagraph"/>
+        <w:spacing w:lineRule="auto" w:line="360"/>
         <w:ind w:left="360" w:hanging="0"/>
         <w:rPr>
           <w:lang w:val="en-US"/>
@@ -1305,6 +1492,7 @@
     <w:p>
       <w:pPr>
         <w:pStyle w:val="Normal"/>
+        <w:spacing w:lineRule="auto" w:line="360"/>
         <w:rPr>
           <w:lang w:val="en-US"/>
         </w:rPr>
@@ -1319,6 +1507,7 @@
       <w:pPr>
         <w:pStyle w:val="Normal"/>
         <w:bidi w:val="1"/>
+        <w:spacing w:lineRule="auto" w:line="360"/>
         <w:jc w:val="left"/>
         <w:rPr>
           <w:lang w:val="en-IL"/>
@@ -1334,6 +1523,7 @@
     <w:p>
       <w:pPr>
         <w:pStyle w:val="Normal"/>
+        <w:spacing w:lineRule="auto" w:line="360"/>
         <w:rPr/>
       </w:pPr>
       <w:r>
@@ -1343,6 +1533,7 @@
     <w:p>
       <w:pPr>
         <w:pStyle w:val="Normal"/>
+        <w:spacing w:lineRule="auto" w:line="360"/>
         <w:rPr/>
       </w:pPr>
       <w:r>
@@ -1352,6 +1543,7 @@
     <w:p>
       <w:pPr>
         <w:pStyle w:val="Normal"/>
+        <w:spacing w:lineRule="auto" w:line="360"/>
         <w:rPr/>
       </w:pPr>
       <w:r>
@@ -1361,6 +1553,7 @@
     <w:p>
       <w:pPr>
         <w:pStyle w:val="Normal"/>
+        <w:spacing w:lineRule="auto" w:line="360"/>
         <w:rPr/>
       </w:pPr>
       <w:r>
@@ -1370,6 +1563,7 @@
     <w:p>
       <w:pPr>
         <w:pStyle w:val="Normal"/>
+        <w:spacing w:lineRule="auto" w:line="360"/>
         <w:rPr/>
       </w:pPr>
       <w:r>
@@ -1379,6 +1573,7 @@
     <w:p>
       <w:pPr>
         <w:pStyle w:val="Normal"/>
+        <w:spacing w:lineRule="auto" w:line="360"/>
         <w:rPr/>
       </w:pPr>
       <w:r>
@@ -1388,6 +1583,7 @@
     <w:p>
       <w:pPr>
         <w:pStyle w:val="Normal"/>
+        <w:spacing w:lineRule="auto" w:line="360"/>
         <w:rPr/>
       </w:pPr>
       <w:r>
@@ -1397,6 +1593,7 @@
     <w:p>
       <w:pPr>
         <w:pStyle w:val="Normal"/>
+        <w:spacing w:lineRule="auto" w:line="360"/>
         <w:rPr/>
       </w:pPr>
       <w:r>
@@ -1406,6 +1603,7 @@
     <w:p>
       <w:pPr>
         <w:pStyle w:val="Normal"/>
+        <w:spacing w:lineRule="auto" w:line="360"/>
         <w:rPr/>
       </w:pPr>
       <w:r>
@@ -1415,7 +1613,7 @@
     <w:p>
       <w:pPr>
         <w:pStyle w:val="Normal"/>
-        <w:spacing w:before="0" w:after="160"/>
+        <w:spacing w:lineRule="auto" w:line="360" w:before="0" w:after="160"/>
         <w:rPr/>
       </w:pPr>
       <w:r>
@@ -1523,6 +1721,99 @@
   <w:abstractNum w:abstractNumId="1">
     <w:lvl w:ilvl="0">
       <w:start w:val="1"/>
+      <w:numFmt w:val="none"/>
+      <w:suff w:val="nothing"/>
+      <w:lvlText w:val=""/>
+      <w:lvlJc w:val="left"/>
+      <w:pPr>
+        <w:ind w:left="0" w:hanging="0"/>
+      </w:pPr>
+    </w:lvl>
+    <w:lvl w:ilvl="1">
+      <w:start w:val="1"/>
+      <w:pStyle w:val="Heading2"/>
+      <w:numFmt w:val="none"/>
+      <w:suff w:val="nothing"/>
+      <w:lvlText w:val=""/>
+      <w:lvlJc w:val="left"/>
+      <w:pPr>
+        <w:ind w:left="0" w:hanging="0"/>
+      </w:pPr>
+    </w:lvl>
+    <w:lvl w:ilvl="2">
+      <w:start w:val="1"/>
+      <w:numFmt w:val="none"/>
+      <w:suff w:val="nothing"/>
+      <w:lvlText w:val=""/>
+      <w:lvlJc w:val="left"/>
+      <w:pPr>
+        <w:ind w:left="0" w:hanging="0"/>
+      </w:pPr>
+    </w:lvl>
+    <w:lvl w:ilvl="3">
+      <w:start w:val="1"/>
+      <w:numFmt w:val="none"/>
+      <w:suff w:val="nothing"/>
+      <w:lvlText w:val=""/>
+      <w:lvlJc w:val="left"/>
+      <w:pPr>
+        <w:ind w:left="0" w:hanging="0"/>
+      </w:pPr>
+    </w:lvl>
+    <w:lvl w:ilvl="4">
+      <w:start w:val="1"/>
+      <w:numFmt w:val="none"/>
+      <w:suff w:val="nothing"/>
+      <w:lvlText w:val=""/>
+      <w:lvlJc w:val="left"/>
+      <w:pPr>
+        <w:ind w:left="0" w:hanging="0"/>
+      </w:pPr>
+    </w:lvl>
+    <w:lvl w:ilvl="5">
+      <w:start w:val="1"/>
+      <w:numFmt w:val="none"/>
+      <w:suff w:val="nothing"/>
+      <w:lvlText w:val=""/>
+      <w:lvlJc w:val="left"/>
+      <w:pPr>
+        <w:ind w:left="0" w:hanging="0"/>
+      </w:pPr>
+    </w:lvl>
+    <w:lvl w:ilvl="6">
+      <w:start w:val="1"/>
+      <w:numFmt w:val="none"/>
+      <w:suff w:val="nothing"/>
+      <w:lvlText w:val=""/>
+      <w:lvlJc w:val="left"/>
+      <w:pPr>
+        <w:ind w:left="0" w:hanging="0"/>
+      </w:pPr>
+    </w:lvl>
+    <w:lvl w:ilvl="7">
+      <w:start w:val="1"/>
+      <w:numFmt w:val="none"/>
+      <w:suff w:val="nothing"/>
+      <w:lvlText w:val=""/>
+      <w:lvlJc w:val="left"/>
+      <w:pPr>
+        <w:ind w:left="0" w:hanging="0"/>
+      </w:pPr>
+    </w:lvl>
+    <w:lvl w:ilvl="8">
+      <w:start w:val="1"/>
+      <w:numFmt w:val="none"/>
+      <w:suff w:val="nothing"/>
+      <w:lvlText w:val=""/>
+      <w:lvlJc w:val="left"/>
+      <w:pPr>
+        <w:ind w:left="0" w:hanging="0"/>
+      </w:pPr>
+    </w:lvl>
+  </w:abstractNum>
+  <w:abstractNum w:abstractNumId="2">
+    <w:lvl w:ilvl="0">
+      <w:start w:val="1"/>
       <w:numFmt w:val="bullet"/>
       <w:lvlText w:val=""/>
       <w:lvlJc w:val="left"/>
@@ -1639,7 +1930,7 @@
       </w:rPr>
     </w:lvl>
   </w:abstractNum>
-  <w:abstractNum w:abstractNumId="2">
+  <w:abstractNum w:abstractNumId="3">
     <w:lvl w:ilvl="0">
       <w:start w:val="1"/>
       <w:numFmt w:val="bullet"/>
@@ -1756,98 +2047,6 @@
         <w:rFonts w:ascii="Wingdings" w:hAnsi="Wingdings" w:cs="Wingdings" w:hint="default"/>
         <w:rFonts w:cs="Wingdings"/>
       </w:rPr>
-    </w:lvl>
-  </w:abstractNum>
-  <w:abstractNum w:abstractNumId="3">
-    <w:lvl w:ilvl="0">
-      <w:start w:val="1"/>
-      <w:numFmt w:val="none"/>
-      <w:suff w:val="nothing"/>
-      <w:lvlText w:val=""/>
-      <w:lvlJc w:val="left"/>
-      <w:pPr>
-        <w:ind w:left="0" w:hanging="0"/>
-      </w:pPr>
-    </w:lvl>
-    <w:lvl w:ilvl="1">
-      <w:start w:val="1"/>
-      <w:numFmt w:val="none"/>
-      <w:suff w:val="nothing"/>
-      <w:lvlText w:val=""/>
-      <w:lvlJc w:val="left"/>
-      <w:pPr>
-        <w:ind w:left="0" w:hanging="0"/>
-      </w:pPr>
-    </w:lvl>
-    <w:lvl w:ilvl="2">
-      <w:start w:val="1"/>
-      <w:numFmt w:val="none"/>
-      <w:suff w:val="nothing"/>
-      <w:lvlText w:val=""/>
-      <w:lvlJc w:val="left"/>
-      <w:pPr>
-        <w:ind w:left="0" w:hanging="0"/>
-      </w:pPr>
-    </w:lvl>
-    <w:lvl w:ilvl="3">
-      <w:start w:val="1"/>
-      <w:numFmt w:val="none"/>
-      <w:suff w:val="nothing"/>
-      <w:lvlText w:val=""/>
-      <w:lvlJc w:val="left"/>
-      <w:pPr>
-        <w:ind w:left="0" w:hanging="0"/>
-      </w:pPr>
-    </w:lvl>
-    <w:lvl w:ilvl="4">
-      <w:start w:val="1"/>
-      <w:numFmt w:val="none"/>
-      <w:suff w:val="nothing"/>
-      <w:lvlText w:val=""/>
-      <w:lvlJc w:val="left"/>
-      <w:pPr>
-        <w:ind w:left="0" w:hanging="0"/>
-      </w:pPr>
-    </w:lvl>
-    <w:lvl w:ilvl="5">
-      <w:start w:val="1"/>
-      <w:numFmt w:val="none"/>
-      <w:suff w:val="nothing"/>
-      <w:lvlText w:val=""/>
-      <w:lvlJc w:val="left"/>
-      <w:pPr>
-        <w:ind w:left="0" w:hanging="0"/>
-      </w:pPr>
-    </w:lvl>
-    <w:lvl w:ilvl="6">
-      <w:start w:val="1"/>
-      <w:numFmt w:val="none"/>
-      <w:suff w:val="nothing"/>
-      <w:lvlText w:val=""/>
-      <w:lvlJc w:val="left"/>
-      <w:pPr>
-        <w:ind w:left="0" w:hanging="0"/>
-      </w:pPr>
-    </w:lvl>
-    <w:lvl w:ilvl="7">
-      <w:start w:val="1"/>
-      <w:numFmt w:val="none"/>
-      <w:suff w:val="nothing"/>
-      <w:lvlText w:val=""/>
-      <w:lvlJc w:val="left"/>
-      <w:pPr>
-        <w:ind w:left="0" w:hanging="0"/>
-      </w:pPr>
-    </w:lvl>
-    <w:lvl w:ilvl="8">
-      <w:start w:val="1"/>
-      <w:numFmt w:val="none"/>
-      <w:suff w:val="nothing"/>
-      <w:lvlText w:val=""/>
-      <w:lvlJc w:val="left"/>
-      <w:pPr>
-        <w:ind w:left="0" w:hanging="0"/>
-      </w:pPr>
     </w:lvl>
   </w:abstractNum>
   <w:num w:numId="1">
@@ -2273,6 +2472,26 @@
       <w:lang w:val="en-IL" w:eastAsia="en-IL" w:bidi="he-IL"/>
     </w:rPr>
   </w:style>
+  <w:style w:type="paragraph" w:styleId="Heading2">
+    <w:name w:val="Heading 2"/>
+    <w:basedOn w:val="Heading"/>
+    <w:next w:val="TextBody"/>
+    <w:qFormat/>
+    <w:pPr>
+      <w:numPr>
+        <w:ilvl w:val="1"/>
+        <w:numId w:val="1"/>
+      </w:numPr>
+      <w:spacing w:before="200" w:after="120"/>
+      <w:outlineLvl w:val="1"/>
+    </w:pPr>
+    <w:rPr>
+      <w:b/>
+      <w:bCs/>
+      <w:sz w:val="32"/>
+      <w:szCs w:val="32"/>
+    </w:rPr>
+  </w:style>
   <w:style w:type="character" w:styleId="DefaultParagraphFont" w:default="1">
     <w:name w:val="Default Paragraph Font"/>
     <w:uiPriority w:val="1"/>
@@ -2473,6 +2692,258 @@
   </w:style>
   <w:style w:type="character" w:styleId="ListLabel25">
     <w:name w:val="ListLabel 25"/>
+    <w:qFormat/>
+    <w:rPr>
+      <w:rFonts w:cs="Wingdings"/>
+    </w:rPr>
+  </w:style>
+  <w:style w:type="character" w:styleId="ListLabel26">
+    <w:name w:val="ListLabel 26"/>
+    <w:qFormat/>
+    <w:rPr>
+      <w:rFonts w:cs="Symbol"/>
+    </w:rPr>
+  </w:style>
+  <w:style w:type="character" w:styleId="ListLabel27">
+    <w:name w:val="ListLabel 27"/>
+    <w:qFormat/>
+    <w:rPr>
+      <w:rFonts w:cs="Courier New"/>
+    </w:rPr>
+  </w:style>
+  <w:style w:type="character" w:styleId="ListLabel28">
+    <w:name w:val="ListLabel 28"/>
+    <w:qFormat/>
+    <w:rPr>
+      <w:rFonts w:cs="Wingdings"/>
+    </w:rPr>
+  </w:style>
+  <w:style w:type="character" w:styleId="ListLabel29">
+    <w:name w:val="ListLabel 29"/>
+    <w:qFormat/>
+    <w:rPr>
+      <w:rFonts w:cs="Symbol"/>
+    </w:rPr>
+  </w:style>
+  <w:style w:type="character" w:styleId="ListLabel30">
+    <w:name w:val="ListLabel 30"/>
+    <w:qFormat/>
+    <w:rPr>
+      <w:rFonts w:cs="Courier New"/>
+    </w:rPr>
+  </w:style>
+  <w:style w:type="character" w:styleId="ListLabel31">
+    <w:name w:val="ListLabel 31"/>
+    <w:qFormat/>
+    <w:rPr>
+      <w:rFonts w:cs="Wingdings"/>
+    </w:rPr>
+  </w:style>
+  <w:style w:type="character" w:styleId="ListLabel32">
+    <w:name w:val="ListLabel 32"/>
+    <w:qFormat/>
+    <w:rPr>
+      <w:rFonts w:cs="Symbol"/>
+    </w:rPr>
+  </w:style>
+  <w:style w:type="character" w:styleId="ListLabel33">
+    <w:name w:val="ListLabel 33"/>
+    <w:qFormat/>
+    <w:rPr>
+      <w:rFonts w:cs="Courier New"/>
+    </w:rPr>
+  </w:style>
+  <w:style w:type="character" w:styleId="ListLabel34">
+    <w:name w:val="ListLabel 34"/>
+    <w:qFormat/>
+    <w:rPr>
+      <w:rFonts w:cs="Wingdings"/>
+    </w:rPr>
+  </w:style>
+  <w:style w:type="character" w:styleId="ListLabel35">
+    <w:name w:val="ListLabel 35"/>
+    <w:qFormat/>
+    <w:rPr>
+      <w:rFonts w:cs="Calibri"/>
+    </w:rPr>
+  </w:style>
+  <w:style w:type="character" w:styleId="ListLabel36">
+    <w:name w:val="ListLabel 36"/>
+    <w:qFormat/>
+    <w:rPr>
+      <w:rFonts w:cs="Courier New"/>
+    </w:rPr>
+  </w:style>
+  <w:style w:type="character" w:styleId="ListLabel37">
+    <w:name w:val="ListLabel 37"/>
+    <w:qFormat/>
+    <w:rPr>
+      <w:rFonts w:cs="Wingdings"/>
+    </w:rPr>
+  </w:style>
+  <w:style w:type="character" w:styleId="ListLabel38">
+    <w:name w:val="ListLabel 38"/>
+    <w:qFormat/>
+    <w:rPr>
+      <w:rFonts w:cs="Symbol"/>
+    </w:rPr>
+  </w:style>
+  <w:style w:type="character" w:styleId="ListLabel39">
+    <w:name w:val="ListLabel 39"/>
+    <w:qFormat/>
+    <w:rPr>
+      <w:rFonts w:cs="Courier New"/>
+    </w:rPr>
+  </w:style>
+  <w:style w:type="character" w:styleId="ListLabel40">
+    <w:name w:val="ListLabel 40"/>
+    <w:qFormat/>
+    <w:rPr>
+      <w:rFonts w:cs="Wingdings"/>
+    </w:rPr>
+  </w:style>
+  <w:style w:type="character" w:styleId="ListLabel41">
+    <w:name w:val="ListLabel 41"/>
+    <w:qFormat/>
+    <w:rPr>
+      <w:rFonts w:cs="Symbol"/>
+    </w:rPr>
+  </w:style>
+  <w:style w:type="character" w:styleId="ListLabel42">
+    <w:name w:val="ListLabel 42"/>
+    <w:qFormat/>
+    <w:rPr>
+      <w:rFonts w:cs="Courier New"/>
+    </w:rPr>
+  </w:style>
+  <w:style w:type="character" w:styleId="ListLabel43">
+    <w:name w:val="ListLabel 43"/>
+    <w:qFormat/>
+    <w:rPr>
+      <w:rFonts w:cs="Wingdings"/>
+    </w:rPr>
+  </w:style>
+  <w:style w:type="character" w:styleId="ListLabel44">
+    <w:name w:val="ListLabel 44"/>
+    <w:qFormat/>
+    <w:rPr>
+      <w:rFonts w:cs="Symbol"/>
+    </w:rPr>
+  </w:style>
+  <w:style w:type="character" w:styleId="ListLabel45">
+    <w:name w:val="ListLabel 45"/>
+    <w:qFormat/>
+    <w:rPr>
+      <w:rFonts w:cs="Courier New"/>
+    </w:rPr>
+  </w:style>
+  <w:style w:type="character" w:styleId="ListLabel46">
+    <w:name w:val="ListLabel 46"/>
+    <w:qFormat/>
+    <w:rPr>
+      <w:rFonts w:cs="Wingdings"/>
+    </w:rPr>
+  </w:style>
+  <w:style w:type="character" w:styleId="ListLabel47">
+    <w:name w:val="ListLabel 47"/>
+    <w:qFormat/>
+    <w:rPr>
+      <w:rFonts w:cs="Symbol"/>
+    </w:rPr>
+  </w:style>
+  <w:style w:type="character" w:styleId="ListLabel48">
+    <w:name w:val="ListLabel 48"/>
+    <w:qFormat/>
+    <w:rPr>
+      <w:rFonts w:cs="Courier New"/>
+    </w:rPr>
+  </w:style>
+  <w:style w:type="character" w:styleId="ListLabel49">
+    <w:name w:val="ListLabel 49"/>
+    <w:qFormat/>
+    <w:rPr>
+      <w:rFonts w:cs="Wingdings"/>
+    </w:rPr>
+  </w:style>
+  <w:style w:type="character" w:styleId="ListLabel50">
+    <w:name w:val="ListLabel 50"/>
+    <w:qFormat/>
+    <w:rPr>
+      <w:rFonts w:cs="Symbol"/>
+    </w:rPr>
+  </w:style>
+  <w:style w:type="character" w:styleId="ListLabel51">
+    <w:name w:val="ListLabel 51"/>
+    <w:qFormat/>
+    <w:rPr>
+      <w:rFonts w:cs="Courier New"/>
+    </w:rPr>
+  </w:style>
+  <w:style w:type="character" w:styleId="ListLabel52">
+    <w:name w:val="ListLabel 52"/>
+    <w:qFormat/>
+    <w:rPr>
+      <w:rFonts w:cs="Wingdings"/>
+    </w:rPr>
+  </w:style>
+  <w:style w:type="character" w:styleId="ListLabel53">
+    <w:name w:val="ListLabel 53"/>
+    <w:qFormat/>
+    <w:rPr>
+      <w:rFonts w:cs="Calibri"/>
+    </w:rPr>
+  </w:style>
+  <w:style w:type="character" w:styleId="ListLabel54">
+    <w:name w:val="ListLabel 54"/>
+    <w:qFormat/>
+    <w:rPr>
+      <w:rFonts w:cs="Courier New"/>
+    </w:rPr>
+  </w:style>
+  <w:style w:type="character" w:styleId="ListLabel55">
+    <w:name w:val="ListLabel 55"/>
+    <w:qFormat/>
+    <w:rPr>
+      <w:rFonts w:cs="Wingdings"/>
+    </w:rPr>
+  </w:style>
+  <w:style w:type="character" w:styleId="ListLabel56">
+    <w:name w:val="ListLabel 56"/>
+    <w:qFormat/>
+    <w:rPr>
+      <w:rFonts w:cs="Symbol"/>
+    </w:rPr>
+  </w:style>
+  <w:style w:type="character" w:styleId="ListLabel57">
+    <w:name w:val="ListLabel 57"/>
+    <w:qFormat/>
+    <w:rPr>
+      <w:rFonts w:cs="Courier New"/>
+    </w:rPr>
+  </w:style>
+  <w:style w:type="character" w:styleId="ListLabel58">
+    <w:name w:val="ListLabel 58"/>
+    <w:qFormat/>
+    <w:rPr>
+      <w:rFonts w:cs="Wingdings"/>
+    </w:rPr>
+  </w:style>
+  <w:style w:type="character" w:styleId="ListLabel59">
+    <w:name w:val="ListLabel 59"/>
+    <w:qFormat/>
+    <w:rPr>
+      <w:rFonts w:cs="Symbol"/>
+    </w:rPr>
+  </w:style>
+  <w:style w:type="character" w:styleId="ListLabel60">
+    <w:name w:val="ListLabel 60"/>
+    <w:qFormat/>
+    <w:rPr>
+      <w:rFonts w:cs="Courier New"/>
+    </w:rPr>
+  </w:style>
+  <w:style w:type="character" w:styleId="ListLabel61">
+    <w:name w:val="ListLabel 61"/>
     <w:qFormat/>
     <w:rPr>
       <w:rFonts w:cs="Wingdings"/>

</xml_diff>